<commit_message>
added dream, race scripts, added notebook
</commit_message>
<xml_diff>
--- a/results.docx
+++ b/results.docx
@@ -9,6 +9,9 @@
     </w:p>
     <w:p>
       <w:r>
+        <w:rPr>
+          <w:noProof/>
+        </w:rPr>
         <w:drawing>
           <wp:inline distT="0" distB="0" distL="0" distR="0" wp14:anchorId="61C975E4" wp14:editId="0880E7E8">
             <wp:extent cx="5274310" cy="2530475"/>
@@ -49,16 +52,14 @@
     <w:p/>
     <w:p>
       <w:r>
-        <w:t xml:space="preserve">Mc500 </w:t>
-      </w:r>
-      <w:proofErr w:type="gramStart"/>
-      <w:r>
-        <w:t>combined</w:t>
-      </w:r>
-      <w:proofErr w:type="gramEnd"/>
-    </w:p>
-    <w:p>
-      <w:r>
+        <w:t>Mc500 combined</w:t>
+      </w:r>
+    </w:p>
+    <w:p>
+      <w:r>
+        <w:rPr>
+          <w:noProof/>
+        </w:rPr>
         <w:drawing>
           <wp:inline distT="0" distB="0" distL="0" distR="0" wp14:anchorId="590C53B3" wp14:editId="48F3DD88">
             <wp:extent cx="4744112" cy="2210108"/>
@@ -103,12 +104,10 @@
       </w:r>
     </w:p>
     <w:p>
-      <w:pPr>
+      <w:r>
         <w:rPr>
-          <w:rFonts w:hint="eastAsia"/>
+          <w:noProof/>
         </w:rPr>
-      </w:pPr>
-      <w:r>
         <w:drawing>
           <wp:inline distT="0" distB="0" distL="0" distR="0" wp14:anchorId="024E41C6" wp14:editId="0F3DEB7A">
             <wp:extent cx="4725059" cy="2152950"/>
@@ -134,6 +133,160 @@
                     <a:xfrm>
                       <a:off x="0" y="0"/>
                       <a:ext cx="4725059" cy="2152950"/>
+                    </a:xfrm>
+                    <a:prstGeom prst="rect">
+                      <a:avLst/>
+                    </a:prstGeom>
+                  </pic:spPr>
+                </pic:pic>
+              </a:graphicData>
+            </a:graphic>
+          </wp:inline>
+        </w:drawing>
+      </w:r>
+    </w:p>
+    <w:p/>
+    <w:p>
+      <w:r>
+        <w:rPr>
+          <w:rFonts w:hint="eastAsia"/>
+        </w:rPr>
+        <w:lastRenderedPageBreak/>
+        <w:t>R</w:t>
+      </w:r>
+      <w:r>
+        <w:t>ace middle test:</w:t>
+      </w:r>
+    </w:p>
+    <w:p>
+      <w:r>
+        <w:drawing>
+          <wp:inline distT="0" distB="0" distL="0" distR="0" wp14:anchorId="3E1EB10B" wp14:editId="3A7ACF15">
+            <wp:extent cx="5115639" cy="2095792"/>
+            <wp:effectExtent l="0" t="0" r="8890" b="0"/>
+            <wp:docPr id="9" name="圖片 9"/>
+            <wp:cNvGraphicFramePr>
+              <a:graphicFrameLocks xmlns:a="http://schemas.openxmlformats.org/drawingml/2006/main" noChangeAspect="1"/>
+            </wp:cNvGraphicFramePr>
+            <a:graphic xmlns:a="http://schemas.openxmlformats.org/drawingml/2006/main">
+              <a:graphicData uri="http://schemas.openxmlformats.org/drawingml/2006/picture">
+                <pic:pic xmlns:pic="http://schemas.openxmlformats.org/drawingml/2006/picture">
+                  <pic:nvPicPr>
+                    <pic:cNvPr id="1" name=""/>
+                    <pic:cNvPicPr/>
+                  </pic:nvPicPr>
+                  <pic:blipFill>
+                    <a:blip r:embed="rId7"/>
+                    <a:stretch>
+                      <a:fillRect/>
+                    </a:stretch>
+                  </pic:blipFill>
+                  <pic:spPr>
+                    <a:xfrm>
+                      <a:off x="0" y="0"/>
+                      <a:ext cx="5115639" cy="2095792"/>
+                    </a:xfrm>
+                    <a:prstGeom prst="rect">
+                      <a:avLst/>
+                    </a:prstGeom>
+                  </pic:spPr>
+                </pic:pic>
+              </a:graphicData>
+            </a:graphic>
+          </wp:inline>
+        </w:drawing>
+      </w:r>
+    </w:p>
+    <w:p/>
+    <w:p>
+      <w:r>
+        <w:rPr>
+          <w:rFonts w:hint="eastAsia"/>
+        </w:rPr>
+        <w:t>R</w:t>
+      </w:r>
+      <w:r>
+        <w:t>ace high test:</w:t>
+      </w:r>
+    </w:p>
+    <w:p>
+      <w:r>
+        <w:drawing>
+          <wp:inline distT="0" distB="0" distL="0" distR="0" wp14:anchorId="7663F7DF" wp14:editId="650AAA53">
+            <wp:extent cx="5274310" cy="2044700"/>
+            <wp:effectExtent l="0" t="0" r="2540" b="0"/>
+            <wp:docPr id="10" name="圖片 10"/>
+            <wp:cNvGraphicFramePr>
+              <a:graphicFrameLocks xmlns:a="http://schemas.openxmlformats.org/drawingml/2006/main" noChangeAspect="1"/>
+            </wp:cNvGraphicFramePr>
+            <a:graphic xmlns:a="http://schemas.openxmlformats.org/drawingml/2006/main">
+              <a:graphicData uri="http://schemas.openxmlformats.org/drawingml/2006/picture">
+                <pic:pic xmlns:pic="http://schemas.openxmlformats.org/drawingml/2006/picture">
+                  <pic:nvPicPr>
+                    <pic:cNvPr id="1" name=""/>
+                    <pic:cNvPicPr/>
+                  </pic:nvPicPr>
+                  <pic:blipFill>
+                    <a:blip r:embed="rId8"/>
+                    <a:stretch>
+                      <a:fillRect/>
+                    </a:stretch>
+                  </pic:blipFill>
+                  <pic:spPr>
+                    <a:xfrm>
+                      <a:off x="0" y="0"/>
+                      <a:ext cx="5274310" cy="2044700"/>
+                    </a:xfrm>
+                    <a:prstGeom prst="rect">
+                      <a:avLst/>
+                    </a:prstGeom>
+                  </pic:spPr>
+                </pic:pic>
+              </a:graphicData>
+            </a:graphic>
+          </wp:inline>
+        </w:drawing>
+      </w:r>
+    </w:p>
+    <w:p/>
+    <w:p>
+      <w:r>
+        <w:rPr>
+          <w:rFonts w:hint="eastAsia"/>
+        </w:rPr>
+        <w:t>D</w:t>
+      </w:r>
+      <w:r>
+        <w:t>ream test:</w:t>
+      </w:r>
+    </w:p>
+    <w:p>
+      <w:r>
+        <w:drawing>
+          <wp:inline distT="0" distB="0" distL="0" distR="0" wp14:anchorId="5FA61F6C" wp14:editId="07BE2BD8">
+            <wp:extent cx="5274310" cy="1877695"/>
+            <wp:effectExtent l="0" t="0" r="2540" b="8255"/>
+            <wp:docPr id="11" name="圖片 11"/>
+            <wp:cNvGraphicFramePr>
+              <a:graphicFrameLocks xmlns:a="http://schemas.openxmlformats.org/drawingml/2006/main" noChangeAspect="1"/>
+            </wp:cNvGraphicFramePr>
+            <a:graphic xmlns:a="http://schemas.openxmlformats.org/drawingml/2006/main">
+              <a:graphicData uri="http://schemas.openxmlformats.org/drawingml/2006/picture">
+                <pic:pic xmlns:pic="http://schemas.openxmlformats.org/drawingml/2006/picture">
+                  <pic:nvPicPr>
+                    <pic:cNvPr id="1" name=""/>
+                    <pic:cNvPicPr/>
+                  </pic:nvPicPr>
+                  <pic:blipFill>
+                    <a:blip r:embed="rId9"/>
+                    <a:stretch>
+                      <a:fillRect/>
+                    </a:stretch>
+                  </pic:blipFill>
+                  <pic:spPr>
+                    <a:xfrm>
+                      <a:off x="0" y="0"/>
+                      <a:ext cx="5274310" cy="1877695"/>
                     </a:xfrm>
                     <a:prstGeom prst="rect">
                       <a:avLst/>

</xml_diff>